<commit_message>
Changing the name of this file to be more clear
</commit_message>
<xml_diff>
--- a/Extra Credit Considerations.docx
+++ b/Extra Credit Considerations.docx
@@ -64,7 +64,10 @@
         </w:numPr>
       </w:pPr>
       <w:r>
-        <w:t>Increased the modularity of the methods within both the API version and non-API version of the SaltPlotSmooth code, allowing for the changing of formulas if another method is dropped in and wired up.</w:t>
+        <w:t>Increased the modularity of the methods within both the API version and non-API version of the SaltPlotSmooth code, allowing for the changing of formulas if another method is dropped in</w:t>
+      </w:r>
+      <w:r>
+        <w:t>.</w:t>
       </w:r>
       <w:r>
         <w:br/>
@@ -79,7 +82,13 @@
         </w:numPr>
       </w:pPr>
       <w:r>
-        <w:t>Added a Library which is called by both the API and non-API version of the SaltPlotSmooth, contains various things such as the ability to turn an ArrayList into a csv and a csv into an ArrayList.</w:t>
+        <w:t xml:space="preserve">Added a </w:t>
+      </w:r>
+      <w:r>
+        <w:t>class called SaltPlotSmoothLibrary</w:t>
+      </w:r>
+      <w:r>
+        <w:t xml:space="preserve"> which is called by both the API and non-API version of the SaltPlotSmooth, contains various things such as the ability to turn an ArrayList into a csv and a csv into an ArrayList.</w:t>
       </w:r>
       <w:r>
         <w:br/>
@@ -135,7 +144,13 @@
         </w:numPr>
       </w:pPr>
       <w:r>
-        <w:t>Outlined formula sheet for easy navigation.</w:t>
+        <w:t>Outlined formula sheet for easy navigation</w:t>
+      </w:r>
+      <w:r>
+        <w:t xml:space="preserve"> with table of contents</w:t>
+      </w:r>
+      <w:r>
+        <w:t>.</w:t>
       </w:r>
       <w:r>
         <w:br/>
@@ -165,7 +180,16 @@
         </w:numPr>
       </w:pPr>
       <w:r>
-        <w:t>Outlined and well formatted research paper.</w:t>
+        <w:t>Outlined and well formatted research paper</w:t>
+      </w:r>
+      <w:r>
+        <w:t xml:space="preserve"> </w:t>
+      </w:r>
+      <w:r>
+        <w:t>with table of contents</w:t>
+      </w:r>
+      <w:r>
+        <w:t>.</w:t>
       </w:r>
       <w:r>
         <w:br/>
@@ -183,6 +207,9 @@
         <w:t>GitHub repo contains the .jar files for the external libraries used.</w:t>
       </w:r>
       <w:r>
+        <w:t xml:space="preserve"> </w:t>
+      </w:r>
+      <w:r>
         <w:br/>
       </w:r>
     </w:p>
@@ -195,7 +222,13 @@
         </w:numPr>
       </w:pPr>
       <w:r>
-        <w:t>Read me file exists and is descriptive.</w:t>
+        <w:t>Read</w:t>
+      </w:r>
+      <w:r>
+        <w:t>M</w:t>
+      </w:r>
+      <w:r>
+        <w:t>e file exists and is descriptive.</w:t>
       </w:r>
       <w:r>
         <w:br/>

</xml_diff>